<commit_message>
Updated Lab 4 and Lab 5
</commit_message>
<xml_diff>
--- a/SEM_7/PRPWA/Lab 4/Lab 4.docx
+++ b/SEM_7/PRPWA/Lab 4/Lab 4.docx
@@ -213,8 +213,6 @@
           <w:rFonts w:ascii="Times New Roman" w:hAnsi="Times New Roman" w:cs="Times New Roman"/>
         </w:rPr>
       </w:pPr>
-      <w:bookmarkStart w:id="0" w:name="_GoBack"/>
-      <w:bookmarkEnd w:id="0"/>
     </w:p>
     <w:p>
       <w:pPr>
@@ -5036,9 +5034,9 @@
         </w:rPr>
         <w:drawing>
           <wp:inline distT="0" distB="0" distL="114300" distR="114300">
-            <wp:extent cx="5394325" cy="2743200"/>
-            <wp:effectExtent l="0" t="0" r="15875" b="0"/>
-            <wp:docPr id="11" name="Picture 11" descr="Screenshot 2025-10-22 at 10.15.01 AM"/>
+            <wp:extent cx="3038475" cy="2743200"/>
+            <wp:effectExtent l="0" t="0" r="9525" b="0"/>
+            <wp:docPr id="6" name="Picture 6" descr="Obj 2"/>
             <wp:cNvGraphicFramePr>
               <a:graphicFrameLocks xmlns:a="http://schemas.openxmlformats.org/drawingml/2006/main" noChangeAspect="1"/>
             </wp:cNvGraphicFramePr>
@@ -5046,27 +5044,13 @@
               <a:graphicData uri="http://schemas.openxmlformats.org/drawingml/2006/picture">
                 <pic:pic xmlns:pic="http://schemas.openxmlformats.org/drawingml/2006/picture">
                   <pic:nvPicPr>
-                    <pic:cNvPr id="11" name="Picture 11" descr="Screenshot 2025-10-22 at 10.15.01 AM"/>
+                    <pic:cNvPr id="6" name="Picture 6" descr="Obj 2"/>
                     <pic:cNvPicPr>
                       <a:picLocks noChangeAspect="1"/>
                     </pic:cNvPicPr>
                   </pic:nvPicPr>
                   <pic:blipFill>
-                    <a:blip r:embed="rId9">
-                      <a:clrChange>
-                        <a:clrFrom>
-                          <a:srgbClr val="F4F5F6">
-                            <a:alpha val="100000"/>
-                          </a:srgbClr>
-                        </a:clrFrom>
-                        <a:clrTo>
-                          <a:srgbClr val="F4F5F6">
-                            <a:alpha val="100000"/>
-                            <a:alpha val="0"/>
-                          </a:srgbClr>
-                        </a:clrTo>
-                      </a:clrChange>
-                    </a:blip>
+                    <a:blip r:embed="rId10"/>
                     <a:stretch>
                       <a:fillRect/>
                     </a:stretch>
@@ -5074,7 +5058,7 @@
                   <pic:spPr>
                     <a:xfrm>
                       <a:off x="0" y="0"/>
-                      <a:ext cx="5394325" cy="2743200"/>
+                      <a:ext cx="3038475" cy="2743200"/>
                     </a:xfrm>
                     <a:prstGeom prst="rect">
                       <a:avLst/>
@@ -6035,7 +6019,7 @@
                     </pic:cNvPicPr>
                   </pic:nvPicPr>
                   <pic:blipFill>
-                    <a:blip r:embed="rId10">
+                    <a:blip r:embed="rId11">
                       <a:clrChange>
                         <a:clrFrom>
                           <a:srgbClr val="F4F5F6">
@@ -6255,7 +6239,7 @@
                     </pic:cNvPicPr>
                   </pic:nvPicPr>
                   <pic:blipFill>
-                    <a:blip r:embed="rId11">
+                    <a:blip r:embed="rId12">
                       <a:clrChange>
                         <a:clrFrom>
                           <a:srgbClr val="F4F5F6">
@@ -6331,18 +6315,19 @@
       </w:pPr>
       <w:r>
         <w:rPr>
-          <w:rFonts w:hint="default" w:ascii="Times New Roman" w:hAnsi="Times New Roman" w:cs="Times New Roman"/>
-          <w:b w:val="0"/>
-          <w:bCs/>
-          <w:sz w:val="24"/>
-          <w:szCs w:val="24"/>
+          <w:rFonts w:hint="default" w:ascii="Times New Roman Bold" w:hAnsi="Times New Roman Bold"/>
+          <w:b/>
+          <w:bCs w:val="0"/>
+          <w:color w:val="auto"/>
+          <w:sz w:val="40"/>
+          <w:szCs w:val="40"/>
           <w:lang w:val="en-US"/>
         </w:rPr>
         <w:drawing>
           <wp:inline distT="0" distB="0" distL="114300" distR="114300">
-            <wp:extent cx="2748915" cy="2377440"/>
-            <wp:effectExtent l="0" t="0" r="0" b="10160"/>
-            <wp:docPr id="2" name="Picture 2" descr="Screenshot 2025-10-22 at 10.32.46 AM"/>
+            <wp:extent cx="3192145" cy="2377440"/>
+            <wp:effectExtent l="0" t="0" r="8255" b="10160"/>
+            <wp:docPr id="10" name="Picture 10" descr="Obj 3"/>
             <wp:cNvGraphicFramePr>
               <a:graphicFrameLocks xmlns:a="http://schemas.openxmlformats.org/drawingml/2006/main" noChangeAspect="1"/>
             </wp:cNvGraphicFramePr>
@@ -6350,27 +6335,14 @@
               <a:graphicData uri="http://schemas.openxmlformats.org/drawingml/2006/picture">
                 <pic:pic xmlns:pic="http://schemas.openxmlformats.org/drawingml/2006/picture">
                   <pic:nvPicPr>
-                    <pic:cNvPr id="2" name="Picture 2" descr="Screenshot 2025-10-22 at 10.32.46 AM"/>
+                    <pic:cNvPr id="10" name="Picture 10" descr="Obj 3"/>
                     <pic:cNvPicPr>
                       <a:picLocks noChangeAspect="1"/>
                     </pic:cNvPicPr>
                   </pic:nvPicPr>
                   <pic:blipFill>
-                    <a:blip r:embed="rId10">
-                      <a:clrChange>
-                        <a:clrFrom>
-                          <a:srgbClr val="F4F5F6">
-                            <a:alpha val="100000"/>
-                          </a:srgbClr>
-                        </a:clrFrom>
-                        <a:clrTo>
-                          <a:srgbClr val="F4F5F6">
-                            <a:alpha val="100000"/>
-                            <a:alpha val="0"/>
-                          </a:srgbClr>
-                        </a:clrTo>
-                      </a:clrChange>
-                    </a:blip>
+                    <a:blip r:embed="rId13"/>
+                    <a:srcRect b="15572"/>
                     <a:stretch>
                       <a:fillRect/>
                     </a:stretch>
@@ -6378,7 +6350,7 @@
                   <pic:spPr>
                     <a:xfrm>
                       <a:off x="0" y="0"/>
-                      <a:ext cx="2748915" cy="2377440"/>
+                      <a:ext cx="3192145" cy="2377440"/>
                     </a:xfrm>
                     <a:prstGeom prst="rect">
                       <a:avLst/>
@@ -6565,7 +6537,7 @@
                     </pic:cNvPicPr>
                   </pic:nvPicPr>
                   <pic:blipFill>
-                    <a:blip r:embed="rId12">
+                    <a:blip r:embed="rId14">
                       <a:clrChange>
                         <a:clrFrom>
                           <a:srgbClr val="F4F5F6">
@@ -8220,7 +8192,7 @@
                     </pic:cNvPicPr>
                   </pic:nvPicPr>
                   <pic:blipFill>
-                    <a:blip r:embed="rId13">
+                    <a:blip r:embed="rId15">
                       <a:clrChange>
                         <a:clrFrom>
                           <a:srgbClr val="F4F5F6">
@@ -8314,9 +8286,9 @@
         </w:rPr>
         <w:drawing>
           <wp:inline distT="0" distB="0" distL="114300" distR="114300">
-            <wp:extent cx="5022850" cy="2743200"/>
-            <wp:effectExtent l="0" t="0" r="6350" b="0"/>
-            <wp:docPr id="1" name="Picture 1" descr="Screenshot 2025-10-22 at 10.51.20 AM"/>
+            <wp:extent cx="3497580" cy="2926080"/>
+            <wp:effectExtent l="0" t="0" r="7620" b="20320"/>
+            <wp:docPr id="11" name="Picture 11" descr="Obj 4"/>
             <wp:cNvGraphicFramePr>
               <a:graphicFrameLocks xmlns:a="http://schemas.openxmlformats.org/drawingml/2006/main" noChangeAspect="1"/>
             </wp:cNvGraphicFramePr>
@@ -8324,27 +8296,13 @@
               <a:graphicData uri="http://schemas.openxmlformats.org/drawingml/2006/picture">
                 <pic:pic xmlns:pic="http://schemas.openxmlformats.org/drawingml/2006/picture">
                   <pic:nvPicPr>
-                    <pic:cNvPr id="1" name="Picture 1" descr="Screenshot 2025-10-22 at 10.51.20 AM"/>
+                    <pic:cNvPr id="11" name="Picture 11" descr="Obj 4"/>
                     <pic:cNvPicPr>
                       <a:picLocks noChangeAspect="1"/>
                     </pic:cNvPicPr>
                   </pic:nvPicPr>
                   <pic:blipFill>
-                    <a:blip r:embed="rId13">
-                      <a:clrChange>
-                        <a:clrFrom>
-                          <a:srgbClr val="F4F5F6">
-                            <a:alpha val="100000"/>
-                          </a:srgbClr>
-                        </a:clrFrom>
-                        <a:clrTo>
-                          <a:srgbClr val="F4F5F6">
-                            <a:alpha val="100000"/>
-                            <a:alpha val="0"/>
-                          </a:srgbClr>
-                        </a:clrTo>
-                      </a:clrChange>
-                    </a:blip>
+                    <a:blip r:embed="rId16"/>
                     <a:stretch>
                       <a:fillRect/>
                     </a:stretch>
@@ -8352,7 +8310,7 @@
                   <pic:spPr>
                     <a:xfrm>
                       <a:off x="0" y="0"/>
-                      <a:ext cx="5022850" cy="2743200"/>
+                      <a:ext cx="3497580" cy="2926080"/>
                     </a:xfrm>
                     <a:prstGeom prst="rect">
                       <a:avLst/>
@@ -8551,18 +8509,8 @@
         </w:rPr>
         <w:br w:type="textWrapping"/>
       </w:r>
-    </w:p>
-    <w:p>
-      <w:pPr>
-        <w:rPr>
-          <w:rFonts w:hint="default" w:ascii="Times New Roman Bold" w:hAnsi="Times New Roman Bold" w:cs="Times New Roman Bold"/>
-          <w:b/>
-          <w:bCs/>
-          <w:sz w:val="28"/>
-          <w:szCs w:val="28"/>
-          <w:lang w:val="en-US"/>
-        </w:rPr>
-      </w:pPr>
+      <w:bookmarkStart w:id="0" w:name="_GoBack"/>
+      <w:bookmarkEnd w:id="0"/>
       <w:r>
         <w:rPr>
           <w:rFonts w:hint="default" w:ascii="Times New Roman Bold" w:hAnsi="Times New Roman Bold" w:cs="Times New Roman Bold"/>

</xml_diff>